<commit_message>
Updates to appendixes C, D, and E after copyedit checks
</commit_message>
<xml_diff>
--- a/nostarch/docx/appendix_e.docx
+++ b/nostarch/docx/appendix_e.docx
@@ -37,25 +37,39 @@
           <w:lang w:eastAsia="en-GB"/>
         </w:rPr>
       </w:pPr>
+      <w:ins w:id="0" w:author="Carol Nichols" w:date="2022-08-30T20:15:00Z">
+        <w:r>
+          <w:fldChar w:fldCharType="begin"/>
+        </w:r>
+        <w:r>
+          <w:instrText xml:space="preserve"> XE "</w:instrText>
+        </w:r>
+        <w:r>
+          <w:rPr>
+            <w:rPrChange w:id="1" w:author="Carol Nichols" w:date="2022-08-30T20:15:00Z">
+              <w:rPr/>
+            </w:rPrChange>
+          </w:rPr>
+          <w:instrText>editions startRange</w:instrText>
+        </w:r>
+        <w:r>
+          <w:instrText xml:space="preserve">" </w:instrText>
+        </w:r>
+        <w:r>
+          <w:fldChar w:fldCharType="end"/>
+        </w:r>
+      </w:ins>
       <w:r>
         <w:t>In</w:t>
       </w:r>
       <w:r>
         <w:t xml:space="preserve"> </w:t>
       </w:r>
-      <w:proofErr w:type="spellStart"/>
       <w:r>
         <w:rPr>
           <w:rStyle w:val="Xref"/>
         </w:rPr>
-        <w:t>Chapter</w:t>
-      </w:r>
-      <w:proofErr w:type="spellEnd"/>
-      <w:r>
-        <w:rPr>
-          <w:rStyle w:val="Xref"/>
-        </w:rPr>
-        <w:t xml:space="preserve"> 1</w:t>
+        <w:t>Chapter 1</w:t>
       </w:r>
       <w:r>
         <w:t>,</w:t>
@@ -1722,6 +1736,7 @@
         <w:rPr>
           <w:lang w:eastAsia="en-GB"/>
         </w:rPr>
+        <w:lastRenderedPageBreak/>
         <w:t>For</w:t>
       </w:r>
       <w:r>
@@ -1866,7 +1881,6 @@
         <w:rPr>
           <w:lang w:eastAsia="en-GB"/>
         </w:rPr>
-        <w:lastRenderedPageBreak/>
         <w:t>an</w:t>
       </w:r>
       <w:r>
@@ -5254,6 +5268,7 @@
       <w:pPr>
         <w:pStyle w:val="Body"/>
         <w:rPr>
+          <w:del w:id="2" w:author="Carol Nichols" w:date="2022-08-29T20:26:00Z"/>
           <w:lang w:eastAsia="en-GB"/>
         </w:rPr>
       </w:pPr>
@@ -5275,7 +5290,7 @@
       <w:r>
         <w:t xml:space="preserve"> </w:t>
       </w:r>
-      <w:del w:id="0" w:author="Audrey Doyle" w:date="2022-08-07T15:26:00Z">
+      <w:del w:id="3" w:author="Audrey Doyle" w:date="2022-08-07T15:26:00Z">
         <w:r>
           <w:delText>the</w:delText>
         </w:r>
@@ -5283,24 +5298,15 @@
           <w:delText xml:space="preserve"> </w:delText>
         </w:r>
       </w:del>
-      <w:ins w:id="1" w:author="Audrey Doyle" w:date="2022-08-07T15:26:00Z">
+      <w:ins w:id="4" w:author="Audrey Doyle" w:date="2022-08-07T15:26:00Z">
         <w:r>
           <w:rPr>
             <w:rStyle w:val="Italic"/>
-            <w:rPrChange w:id="2" w:author="Audrey Doyle" w:date="2022-08-07T15:26:00Z">
+            <w:rPrChange w:id="5" w:author="Audrey Doyle" w:date="2022-08-07T15:26:00Z">
               <w:rPr/>
             </w:rPrChange>
           </w:rPr>
-          <w:t>T</w:t>
-        </w:r>
-        <w:r>
-          <w:rPr>
-            <w:rStyle w:val="Italic"/>
-            <w:rPrChange w:id="3" w:author="Audrey Doyle" w:date="2022-08-07T15:26:00Z">
-              <w:rPr/>
-            </w:rPrChange>
-          </w:rPr>
-          <w:t>he</w:t>
+          <w:t>The</w:t>
         </w:r>
         <w:r>
           <w:t xml:space="preserve"> </w:t>
@@ -5334,21 +5340,9 @@
         <w:rPr>
           <w:rStyle w:val="LinkURL"/>
         </w:rPr>
-        <w:t>https://doc.</w:t>
-      </w:r>
-      <w:r>
-        <w:rPr>
-          <w:rStyle w:val="LinkURL"/>
-        </w:rPr>
-        <w:t>r</w:t>
-      </w:r>
-      <w:r>
-        <w:rPr>
-          <w:rStyle w:val="LinkURL"/>
-        </w:rPr>
-        <w:t>ust-lang.org/stable/edition-guide</w:t>
-      </w:r>
-      <w:del w:id="4" w:author="Audrey Doyle" w:date="2022-08-07T15:26:00Z">
+        <w:t>https://doc.rust-lang.org/stable/edition-guide</w:t>
+      </w:r>
+      <w:del w:id="6" w:author="Audrey Doyle" w:date="2022-08-07T15:26:00Z">
         <w:r>
           <w:rPr>
             <w:rStyle w:val="LinkURL"/>
@@ -5530,10 +5524,38 @@
         </w:rPr>
         <w:t>.</w:t>
       </w:r>
+      <w:ins w:id="7" w:author="Carol Nichols" w:date="2022-08-30T20:16:00Z">
+        <w:r>
+          <w:fldChar w:fldCharType="begin"/>
+        </w:r>
+        <w:r>
+          <w:instrText xml:space="preserve"> XE "</w:instrText>
+        </w:r>
+        <w:r>
+          <w:instrText xml:space="preserve">editions </w:instrText>
+        </w:r>
+        <w:r>
+          <w:instrText>end</w:instrText>
+        </w:r>
+        <w:r>
+          <w:instrText>Range</w:instrText>
+        </w:r>
+        <w:r>
+          <w:instrText xml:space="preserve">" </w:instrText>
+        </w:r>
+        <w:r>
+          <w:fldChar w:fldCharType="end"/>
+        </w:r>
+      </w:ins>
     </w:p>
     <w:p>
       <w:pPr>
-        <w:pStyle w:val="NoParagraphStyle"/>
+        <w:pStyle w:val="Body"/>
+        <w:pPrChange w:id="8" w:author="Carol Nichols" w:date="2022-08-29T20:26:00Z">
+          <w:pPr>
+            <w:pStyle w:val="NoParagraphStyle"/>
+          </w:pPr>
+        </w:pPrChange>
       </w:pPr>
     </w:p>
     <w:sectPr>
@@ -5744,7 +5766,7 @@
   <w:abstractNum w:abstractNumId="1" w15:restartNumberingAfterBreak="0">
     <w:nsid w:val="FFFFFF7C"/>
     <w:multiLevelType w:val="singleLevel"/>
-    <w:tmpl w:val="8AFED546"/>
+    <w:tmpl w:val="ACFE1810"/>
     <w:lvl w:ilvl="0">
       <w:start w:val="1"/>
       <w:numFmt w:val="decimal"/>
@@ -5761,7 +5783,7 @@
   <w:abstractNum w:abstractNumId="2" w15:restartNumberingAfterBreak="0">
     <w:nsid w:val="FFFFFF7D"/>
     <w:multiLevelType w:val="singleLevel"/>
-    <w:tmpl w:val="B336B656"/>
+    <w:tmpl w:val="70DAFA68"/>
     <w:lvl w:ilvl="0">
       <w:start w:val="1"/>
       <w:numFmt w:val="decimal"/>
@@ -5778,7 +5800,7 @@
   <w:abstractNum w:abstractNumId="3" w15:restartNumberingAfterBreak="0">
     <w:nsid w:val="FFFFFF7E"/>
     <w:multiLevelType w:val="singleLevel"/>
-    <w:tmpl w:val="8B50EA64"/>
+    <w:tmpl w:val="0A2EE3FC"/>
     <w:lvl w:ilvl="0">
       <w:start w:val="1"/>
       <w:numFmt w:val="decimal"/>
@@ -5795,7 +5817,7 @@
   <w:abstractNum w:abstractNumId="4" w15:restartNumberingAfterBreak="0">
     <w:nsid w:val="FFFFFF7F"/>
     <w:multiLevelType w:val="singleLevel"/>
-    <w:tmpl w:val="8BEA1504"/>
+    <w:tmpl w:val="BC3261E8"/>
     <w:lvl w:ilvl="0">
       <w:start w:val="1"/>
       <w:numFmt w:val="decimal"/>
@@ -5812,7 +5834,7 @@
   <w:abstractNum w:abstractNumId="5" w15:restartNumberingAfterBreak="0">
     <w:nsid w:val="FFFFFF80"/>
     <w:multiLevelType w:val="singleLevel"/>
-    <w:tmpl w:val="E5A81B76"/>
+    <w:tmpl w:val="20E2CF66"/>
     <w:lvl w:ilvl="0">
       <w:start w:val="1"/>
       <w:numFmt w:val="bullet"/>
@@ -5832,7 +5854,7 @@
   <w:abstractNum w:abstractNumId="6" w15:restartNumberingAfterBreak="0">
     <w:nsid w:val="FFFFFF81"/>
     <w:multiLevelType w:val="singleLevel"/>
-    <w:tmpl w:val="264C9468"/>
+    <w:tmpl w:val="F4BA2708"/>
     <w:lvl w:ilvl="0">
       <w:start w:val="1"/>
       <w:numFmt w:val="bullet"/>
@@ -5852,7 +5874,7 @@
   <w:abstractNum w:abstractNumId="7" w15:restartNumberingAfterBreak="0">
     <w:nsid w:val="FFFFFF82"/>
     <w:multiLevelType w:val="singleLevel"/>
-    <w:tmpl w:val="B8365E6E"/>
+    <w:tmpl w:val="E6365134"/>
     <w:lvl w:ilvl="0">
       <w:start w:val="1"/>
       <w:numFmt w:val="bullet"/>
@@ -5872,7 +5894,7 @@
   <w:abstractNum w:abstractNumId="8" w15:restartNumberingAfterBreak="0">
     <w:nsid w:val="FFFFFF83"/>
     <w:multiLevelType w:val="singleLevel"/>
-    <w:tmpl w:val="20B4E73E"/>
+    <w:tmpl w:val="AB265ADE"/>
     <w:lvl w:ilvl="0">
       <w:start w:val="1"/>
       <w:numFmt w:val="bullet"/>
@@ -5892,7 +5914,7 @@
   <w:abstractNum w:abstractNumId="9" w15:restartNumberingAfterBreak="0">
     <w:nsid w:val="FFFFFF88"/>
     <w:multiLevelType w:val="singleLevel"/>
-    <w:tmpl w:val="85E89E38"/>
+    <w:tmpl w:val="90EC38EC"/>
     <w:lvl w:ilvl="0">
       <w:start w:val="1"/>
       <w:numFmt w:val="decimal"/>
@@ -5909,7 +5931,7 @@
   <w:abstractNum w:abstractNumId="10" w15:restartNumberingAfterBreak="0">
     <w:nsid w:val="FFFFFF89"/>
     <w:multiLevelType w:val="singleLevel"/>
-    <w:tmpl w:val="4AEA52FC"/>
+    <w:tmpl w:val="83A4D4A0"/>
     <w:lvl w:ilvl="0">
       <w:start w:val="1"/>
       <w:numFmt w:val="bullet"/>
@@ -7071,6 +7093,9 @@
 
 <file path=word/people.xml><?xml version="1.0" encoding="utf-8"?>
 <w15:people xmlns:wpc="http://schemas.microsoft.com/office/word/2010/wordprocessingCanvas" xmlns:cx="http://schemas.microsoft.com/office/drawing/2014/chartex" xmlns:cx1="http://schemas.microsoft.com/office/drawing/2015/9/8/chartex" xmlns:cx2="http://schemas.microsoft.com/office/drawing/2015/10/21/chartex" xmlns:cx3="http://schemas.microsoft.com/office/drawing/2016/5/9/chartex" xmlns:cx4="http://schemas.microsoft.com/office/drawing/2016/5/10/chartex" xmlns:cx5="http://schemas.microsoft.com/office/drawing/2016/5/11/chartex" xmlns:cx6="http://schemas.microsoft.com/office/drawing/2016/5/12/chartex" xmlns:cx7="http://schemas.microsoft.com/office/drawing/2016/5/13/chartex" xmlns:cx8="http://schemas.microsoft.com/office/drawing/2016/5/14/chartex" xmlns:mc="http://schemas.openxmlformats.org/markup-compatibility/2006" xmlns:aink="http://schemas.microsoft.com/office/drawing/2016/ink" xmlns:am3d="http://schemas.microsoft.com/office/drawing/2017/model3d" xmlns:o="urn:schemas-microsoft-com:office:office" xmlns:oel="http://schemas.microsoft.com/office/2019/extlst" xmlns:r="http://schemas.openxmlformats.org/officeDocument/2006/relationships" xmlns:m="http://schemas.openxmlformats.org/officeDocument/2006/math" xmlns:v="urn:schemas-microsoft-com:vml" xmlns:wp14="http://schemas.microsoft.com/office/word/2010/wordprocessingDrawing" xmlns:wp="http://schemas.openxmlformats.org/drawingml/2006/wordprocessingDrawing" xmlns:w10="urn:schemas-microsoft-com:office:word" xmlns:w="http://schemas.openxmlformats.org/wordprocessingml/2006/main" xmlns:w14="http://schemas.microsoft.com/office/word/2010/wordml" xmlns:w15="http://schemas.microsoft.com/office/word/2012/wordml" xmlns:w16cex="http://schemas.microsoft.com/office/word/2018/wordml/cex" xmlns:w16cid="http://schemas.microsoft.com/office/word/2016/wordml/cid" xmlns:w16="http://schemas.microsoft.com/office/word/2018/wordml" xmlns:w16sdtdh="http://schemas.microsoft.com/office/word/2020/wordml/sdtdatahash" xmlns:w16se="http://schemas.microsoft.com/office/word/2015/wordml/symex" xmlns:wpg="http://schemas.microsoft.com/office/word/2010/wordprocessingGroup" xmlns:wpi="http://schemas.microsoft.com/office/word/2010/wordprocessingInk" xmlns:wne="http://schemas.microsoft.com/office/word/2006/wordml" xmlns:wps="http://schemas.microsoft.com/office/word/2010/wordprocessingShape" mc:Ignorable="w14 w15 w16se w16cid w16 w16cex w16sdtdh wp14">
+  <w15:person w15:author="Carol Nichols">
+    <w15:presenceInfo w15:providerId="Windows Live" w15:userId="e9e82a3b7022bb4e"/>
+  </w15:person>
   <w15:person w15:author="Audrey Doyle">
     <w15:presenceInfo w15:providerId="None" w15:userId="Audrey Doyle"/>
   </w15:person>
@@ -11079,4 +11104,16 @@
   </a:objectDefaults>
   <a:extraClrSchemeLst/>
 </a:theme>
+</file>
+
+<file path=customXml/item1.xml><?xml version="1.0" encoding="utf-8"?>
+<b:Sources xmlns:b="http://schemas.openxmlformats.org/officeDocument/2006/bibliography" xmlns="http://schemas.openxmlformats.org/officeDocument/2006/bibliography" SelectedStyle="/APASixthEditionOfficeOnline.xsl" StyleName="APA" Version="6"/>
+</file>
+
+<file path=customXml/itemProps1.xml><?xml version="1.0" encoding="utf-8"?>
+<ds:datastoreItem xmlns:ds="http://schemas.openxmlformats.org/officeDocument/2006/customXml" ds:itemID="{9B7B52F2-4812-F04A-9979-CCF18F5B290F}">
+  <ds:schemaRefs>
+    <ds:schemaRef ds:uri="http://schemas.openxmlformats.org/officeDocument/2006/bibliography"/>
+  </ds:schemaRefs>
+</ds:datastoreItem>
 </file>
</xml_diff>